<commit_message>
koniecccccc uz fakt ale
</commit_message>
<xml_diff>
--- a/TDD.docx
+++ b/TDD.docx
@@ -12,7 +12,7 @@
         <w:spacing w:before="0" w:beforeAutospacing="0" w:after="0" w:afterAutospacing="0"/>
         <w:rPr>
           <w:rFonts w:ascii="Trebuchet MS" w:hAnsi="Trebuchet MS"/>
-          <w:color w:val="000000"/>
+          <w:color w:val="FFFFFF" w:themeColor="background1"/>
           <w:sz w:val="36"/>
           <w:szCs w:val="42"/>
         </w:rPr>
@@ -20,17 +20,81 @@
       <w:r>
         <w:rPr>
           <w:rFonts w:ascii="Trebuchet MS" w:hAnsi="Trebuchet MS"/>
-          <w:color w:val="000000"/>
+          <w:noProof/>
+          <w:color w:val="FFFFFF" w:themeColor="background1"/>
           <w:sz w:val="42"/>
           <w:szCs w:val="42"/>
         </w:rPr>
+        <w:drawing>
+          <wp:anchor distT="0" distB="0" distL="114300" distR="114300" simplePos="0" relativeHeight="251659264" behindDoc="1" locked="0" layoutInCell="1" allowOverlap="1" wp14:anchorId="670F08F2" wp14:editId="7B42E928">
+            <wp:simplePos x="0" y="0"/>
+            <wp:positionH relativeFrom="margin">
+              <wp:posOffset>-8823310</wp:posOffset>
+            </wp:positionH>
+            <wp:positionV relativeFrom="paragraph">
+              <wp:posOffset>-923142</wp:posOffset>
+            </wp:positionV>
+            <wp:extent cx="18019986" cy="10136243"/>
+            <wp:effectExtent l="0" t="0" r="1905" b="0"/>
+            <wp:wrapNone/>
+            <wp:docPr id="313568472" name="Obrázok 1"/>
+            <wp:cNvGraphicFramePr>
+              <a:graphicFrameLocks xmlns:a="http://schemas.openxmlformats.org/drawingml/2006/main" noChangeAspect="1"/>
+            </wp:cNvGraphicFramePr>
+            <a:graphic xmlns:a="http://schemas.openxmlformats.org/drawingml/2006/main">
+              <a:graphicData uri="http://schemas.openxmlformats.org/drawingml/2006/picture">
+                <pic:pic xmlns:pic="http://schemas.openxmlformats.org/drawingml/2006/picture">
+                  <pic:nvPicPr>
+                    <pic:cNvPr id="313568472" name=""/>
+                    <pic:cNvPicPr/>
+                  </pic:nvPicPr>
+                  <pic:blipFill>
+                    <a:blip r:embed="rId5">
+                      <a:extLst>
+                        <a:ext uri="{28A0092B-C50C-407E-A947-70E740481C1C}">
+                          <a14:useLocalDpi xmlns:a14="http://schemas.microsoft.com/office/drawing/2010/main" val="0"/>
+                        </a:ext>
+                      </a:extLst>
+                    </a:blip>
+                    <a:stretch>
+                      <a:fillRect/>
+                    </a:stretch>
+                  </pic:blipFill>
+                  <pic:spPr>
+                    <a:xfrm>
+                      <a:off x="0" y="0"/>
+                      <a:ext cx="18019986" cy="10136243"/>
+                    </a:xfrm>
+                    <a:prstGeom prst="rect">
+                      <a:avLst/>
+                    </a:prstGeom>
+                  </pic:spPr>
+                </pic:pic>
+              </a:graphicData>
+            </a:graphic>
+            <wp14:sizeRelH relativeFrom="margin">
+              <wp14:pctWidth>0</wp14:pctWidth>
+            </wp14:sizeRelH>
+            <wp14:sizeRelV relativeFrom="margin">
+              <wp14:pctHeight>0</wp14:pctHeight>
+            </wp14:sizeRelV>
+          </wp:anchor>
+        </w:drawing>
+      </w:r>
+      <w:r>
+        <w:rPr>
+          <w:rFonts w:ascii="Trebuchet MS" w:hAnsi="Trebuchet MS"/>
+          <w:color w:val="FFFFFF" w:themeColor="background1"/>
+          <w:sz w:val="42"/>
+          <w:szCs w:val="42"/>
+        </w:rPr>
         <w:tab/>
       </w:r>
       <w:proofErr w:type="spellStart"/>
       <w:r>
         <w:rPr>
           <w:rFonts w:ascii="Trebuchet MS" w:hAnsi="Trebuchet MS"/>
-          <w:color w:val="000000"/>
+          <w:color w:val="FFFFFF" w:themeColor="background1"/>
           <w:sz w:val="42"/>
           <w:szCs w:val="42"/>
         </w:rPr>
@@ -40,7 +104,7 @@
       <w:r>
         <w:rPr>
           <w:rFonts w:ascii="Trebuchet MS" w:hAnsi="Trebuchet MS"/>
-          <w:color w:val="000000"/>
+          <w:color w:val="FFFFFF" w:themeColor="background1"/>
           <w:sz w:val="42"/>
           <w:szCs w:val="42"/>
         </w:rPr>
@@ -50,7 +114,7 @@
       <w:r>
         <w:rPr>
           <w:rFonts w:ascii="Trebuchet MS" w:hAnsi="Trebuchet MS"/>
-          <w:color w:val="000000"/>
+          <w:color w:val="FFFFFF" w:themeColor="background1"/>
           <w:sz w:val="42"/>
           <w:szCs w:val="42"/>
         </w:rPr>
@@ -60,7 +124,7 @@
       <w:r>
         <w:rPr>
           <w:rFonts w:ascii="Trebuchet MS" w:hAnsi="Trebuchet MS"/>
-          <w:color w:val="000000"/>
+          <w:color w:val="FFFFFF" w:themeColor="background1"/>
           <w:sz w:val="42"/>
           <w:szCs w:val="42"/>
         </w:rPr>
@@ -70,7 +134,7 @@
       <w:r>
         <w:rPr>
           <w:rFonts w:ascii="Trebuchet MS" w:hAnsi="Trebuchet MS"/>
-          <w:color w:val="000000"/>
+          <w:color w:val="FFFFFF" w:themeColor="background1"/>
           <w:sz w:val="42"/>
           <w:szCs w:val="42"/>
         </w:rPr>
@@ -80,7 +144,7 @@
       <w:r>
         <w:rPr>
           <w:rFonts w:ascii="Trebuchet MS" w:hAnsi="Trebuchet MS"/>
-          <w:color w:val="000000"/>
+          <w:color w:val="FFFFFF" w:themeColor="background1"/>
           <w:sz w:val="42"/>
           <w:szCs w:val="42"/>
         </w:rPr>
@@ -90,7 +154,7 @@
       <w:r>
         <w:rPr>
           <w:rFonts w:ascii="Trebuchet MS" w:hAnsi="Trebuchet MS"/>
-          <w:color w:val="000000"/>
+          <w:color w:val="FFFFFF" w:themeColor="background1"/>
           <w:sz w:val="42"/>
           <w:szCs w:val="42"/>
         </w:rPr>
@@ -100,7 +164,7 @@
       <w:r>
         <w:rPr>
           <w:rFonts w:ascii="Trebuchet MS" w:hAnsi="Trebuchet MS"/>
-          <w:color w:val="000000"/>
+          <w:color w:val="FFFFFF" w:themeColor="background1"/>
           <w:sz w:val="42"/>
           <w:szCs w:val="42"/>
         </w:rPr>
@@ -110,7 +174,7 @@
       <w:r>
         <w:rPr>
           <w:rFonts w:ascii="Trebuchet MS" w:hAnsi="Trebuchet MS"/>
-          <w:color w:val="000000"/>
+          <w:color w:val="FFFFFF" w:themeColor="background1"/>
           <w:sz w:val="42"/>
           <w:szCs w:val="42"/>
         </w:rPr>
@@ -125,7 +189,7 @@
         <w:jc w:val="center"/>
         <w:rPr>
           <w:rFonts w:ascii="Trebuchet MS" w:hAnsi="Trebuchet MS"/>
-          <w:color w:val="000000"/>
+          <w:color w:val="FFFFFF" w:themeColor="background1"/>
           <w:sz w:val="28"/>
           <w:szCs w:val="42"/>
         </w:rPr>
@@ -134,7 +198,7 @@
       <w:r>
         <w:rPr>
           <w:rFonts w:ascii="Trebuchet MS" w:hAnsi="Trebuchet MS"/>
-          <w:color w:val="000000"/>
+          <w:color w:val="FFFFFF" w:themeColor="background1"/>
           <w:sz w:val="28"/>
           <w:szCs w:val="42"/>
         </w:rPr>
@@ -144,7 +208,7 @@
       <w:r>
         <w:rPr>
           <w:rFonts w:ascii="Trebuchet MS" w:hAnsi="Trebuchet MS"/>
-          <w:color w:val="000000"/>
+          <w:color w:val="FFFFFF" w:themeColor="background1"/>
           <w:sz w:val="28"/>
           <w:szCs w:val="42"/>
         </w:rPr>
@@ -154,7 +218,7 @@
       <w:r>
         <w:rPr>
           <w:rFonts w:ascii="Trebuchet MS" w:hAnsi="Trebuchet MS"/>
-          <w:color w:val="000000"/>
+          <w:color w:val="FFFFFF" w:themeColor="background1"/>
           <w:sz w:val="28"/>
           <w:szCs w:val="42"/>
         </w:rPr>
@@ -164,7 +228,7 @@
       <w:r>
         <w:rPr>
           <w:rFonts w:ascii="Trebuchet MS" w:hAnsi="Trebuchet MS"/>
-          <w:color w:val="000000"/>
+          <w:color w:val="FFFFFF" w:themeColor="background1"/>
           <w:sz w:val="28"/>
           <w:szCs w:val="42"/>
         </w:rPr>
@@ -174,7 +238,7 @@
       <w:r>
         <w:rPr>
           <w:rFonts w:ascii="Trebuchet MS" w:hAnsi="Trebuchet MS"/>
-          <w:color w:val="000000"/>
+          <w:color w:val="FFFFFF" w:themeColor="background1"/>
           <w:sz w:val="28"/>
           <w:szCs w:val="42"/>
         </w:rPr>
@@ -210,16 +274,16 @@
           <w:szCs w:val="42"/>
         </w:rPr>
         <w:drawing>
-          <wp:anchor distT="0" distB="0" distL="114300" distR="114300" simplePos="0" relativeHeight="251658240" behindDoc="0" locked="0" layoutInCell="1" allowOverlap="1" wp14:anchorId="5E6FA584" wp14:editId="4754AE82">
+          <wp:anchor distT="0" distB="0" distL="114300" distR="114300" simplePos="0" relativeHeight="251658240" behindDoc="0" locked="0" layoutInCell="1" allowOverlap="1" wp14:anchorId="5E6FA584" wp14:editId="2831C470">
             <wp:simplePos x="0" y="0"/>
             <wp:positionH relativeFrom="margin">
               <wp:align>center</wp:align>
             </wp:positionH>
             <wp:positionV relativeFrom="paragraph">
-              <wp:posOffset>77470</wp:posOffset>
+              <wp:posOffset>10500</wp:posOffset>
             </wp:positionV>
-            <wp:extent cx="2705100" cy="2705100"/>
-            <wp:effectExtent l="0" t="0" r="0" b="0"/>
+            <wp:extent cx="1765004" cy="1765004"/>
+            <wp:effectExtent l="0" t="0" r="6985" b="6985"/>
             <wp:wrapNone/>
             <wp:docPr id="1" name="Obrázok 1"/>
             <wp:cNvGraphicFramePr>
@@ -235,7 +299,7 @@
                     </pic:cNvPicPr>
                   </pic:nvPicPr>
                   <pic:blipFill>
-                    <a:blip r:embed="rId5" cstate="print">
+                    <a:blip r:embed="rId6" cstate="print">
                       <a:extLst>
                         <a:ext uri="{28A0092B-C50C-407E-A947-70E740481C1C}">
                           <a14:useLocalDpi xmlns:a14="http://schemas.microsoft.com/office/drawing/2010/main" val="0"/>
@@ -250,7 +314,7 @@
                   <pic:spPr bwMode="auto">
                     <a:xfrm>
                       <a:off x="0" y="0"/>
-                      <a:ext cx="2705100" cy="2705100"/>
+                      <a:ext cx="1765004" cy="1765004"/>
                     </a:xfrm>
                     <a:prstGeom prst="rect">
                       <a:avLst/>
@@ -281,6 +345,7 @@
           <w:tab w:val="left" w:pos="7125"/>
         </w:tabs>
         <w:spacing w:before="0" w:beforeAutospacing="0" w:after="0" w:afterAutospacing="0"/>
+        <w:jc w:val="right"/>
       </w:pPr>
     </w:p>
     <w:p/>
@@ -319,7 +384,9 @@
     </w:p>
     <w:p>
       <w:pPr>
-        <w:jc w:val="center"/>
+        <w:tabs>
+          <w:tab w:val="left" w:pos="8243"/>
+        </w:tabs>
         <w:rPr>
           <w:rFonts w:ascii="Trebuchet MS" w:hAnsi="Trebuchet MS"/>
           <w:color w:val="666666"/>
@@ -341,44 +408,26 @@
     </w:p>
     <w:p>
       <w:pPr>
-        <w:jc w:val="center"/>
-        <w:rPr>
-          <w:rFonts w:ascii="Trebuchet MS" w:hAnsi="Trebuchet MS"/>
-          <w:color w:val="666666"/>
-          <w:sz w:val="26"/>
-          <w:szCs w:val="26"/>
-        </w:rPr>
-      </w:pPr>
-    </w:p>
-    <w:p>
-      <w:pPr>
-        <w:jc w:val="center"/>
-        <w:rPr>
-          <w:rFonts w:ascii="Trebuchet MS" w:hAnsi="Trebuchet MS"/>
-          <w:color w:val="666666"/>
-          <w:sz w:val="26"/>
-          <w:szCs w:val="26"/>
-        </w:rPr>
-      </w:pPr>
-    </w:p>
-    <w:p>
-      <w:pPr>
         <w:pStyle w:val="Normlnywebov"/>
         <w:spacing w:before="0" w:beforeAutospacing="0" w:after="0" w:afterAutospacing="0"/>
         <w:jc w:val="center"/>
         <w:rPr>
           <w:rFonts w:ascii="Trebuchet MS" w:hAnsi="Trebuchet MS"/>
-          <w:color w:val="00B050"/>
-          <w:sz w:val="52"/>
-          <w:szCs w:val="42"/>
-        </w:rPr>
-      </w:pPr>
-      <w:r>
-        <w:rPr>
-          <w:rFonts w:ascii="Trebuchet MS" w:hAnsi="Trebuchet MS"/>
-          <w:color w:val="00B050"/>
-          <w:sz w:val="52"/>
-          <w:szCs w:val="42"/>
+          <w:b/>
+          <w:bCs/>
+          <w:color w:val="FFFFFF" w:themeColor="background1"/>
+          <w:sz w:val="96"/>
+          <w:szCs w:val="52"/>
+        </w:rPr>
+      </w:pPr>
+      <w:r>
+        <w:rPr>
+          <w:rFonts w:ascii="Trebuchet MS" w:hAnsi="Trebuchet MS"/>
+          <w:b/>
+          <w:bCs/>
+          <w:color w:val="FFFFFF" w:themeColor="background1"/>
+          <w:sz w:val="96"/>
+          <w:szCs w:val="52"/>
         </w:rPr>
         <w:t>CELL SPACE</w:t>
       </w:r>
@@ -391,63 +440,10 @@
         <w:rPr>
           <w:rFonts w:ascii="Trebuchet MS" w:hAnsi="Trebuchet MS"/>
           <w:color w:val="000000"/>
-          <w:sz w:val="28"/>
-          <w:szCs w:val="42"/>
-        </w:rPr>
-      </w:pPr>
-      <w:proofErr w:type="spellStart"/>
-      <w:r>
-        <w:rPr>
-          <w:rFonts w:ascii="Trebuchet MS" w:hAnsi="Trebuchet MS"/>
-          <w:color w:val="000000"/>
-          <w:sz w:val="28"/>
-          <w:szCs w:val="42"/>
-        </w:rPr>
-        <w:t>Obrázok</w:t>
-      </w:r>
-      <w:proofErr w:type="spellEnd"/>
-      <w:r>
-        <w:rPr>
-          <w:rFonts w:ascii="Trebuchet MS" w:hAnsi="Trebuchet MS"/>
-          <w:color w:val="000000"/>
-          <w:sz w:val="28"/>
-          <w:szCs w:val="42"/>
-        </w:rPr>
-        <w:t xml:space="preserve"> z </w:t>
-      </w:r>
-      <w:proofErr w:type="spellStart"/>
-      <w:r>
-        <w:rPr>
-          <w:rFonts w:ascii="Trebuchet MS" w:hAnsi="Trebuchet MS"/>
-          <w:color w:val="000000"/>
-          <w:sz w:val="28"/>
-          <w:szCs w:val="42"/>
-        </w:rPr>
-        <w:t>hry</w:t>
-      </w:r>
-      <w:proofErr w:type="spellEnd"/>
-      <w:r>
-        <w:rPr>
-          <w:rFonts w:ascii="Trebuchet MS" w:hAnsi="Trebuchet MS"/>
-          <w:color w:val="000000"/>
-          <w:sz w:val="28"/>
-          <w:szCs w:val="42"/>
-        </w:rPr>
-        <w:t xml:space="preserve"> do </w:t>
-      </w:r>
-      <w:proofErr w:type="spellStart"/>
-      <w:proofErr w:type="gramStart"/>
-      <w:r>
-        <w:rPr>
-          <w:rFonts w:ascii="Trebuchet MS" w:hAnsi="Trebuchet MS"/>
-          <w:color w:val="000000"/>
-          <w:sz w:val="28"/>
-          <w:szCs w:val="42"/>
-        </w:rPr>
-        <w:t>pozadia</w:t>
-      </w:r>
-      <w:proofErr w:type="spellEnd"/>
-      <w:proofErr w:type="gramEnd"/>
+          <w:sz w:val="42"/>
+          <w:szCs w:val="42"/>
+        </w:rPr>
+      </w:pPr>
     </w:p>
     <w:p>
       <w:pPr>
@@ -456,6 +452,29 @@
         <w:jc w:val="center"/>
         <w:rPr>
           <w:rFonts w:ascii="Trebuchet MS" w:hAnsi="Trebuchet MS"/>
+          <w:b/>
+          <w:bCs/>
+          <w:sz w:val="72"/>
+          <w:szCs w:val="72"/>
+        </w:rPr>
+      </w:pPr>
+      <w:r>
+        <w:rPr>
+          <w:rFonts w:ascii="Trebuchet MS" w:hAnsi="Trebuchet MS"/>
+          <w:b/>
+          <w:bCs/>
+          <w:sz w:val="72"/>
+          <w:szCs w:val="72"/>
+        </w:rPr>
+        <w:t>TDD</w:t>
+      </w:r>
+    </w:p>
+    <w:p>
+      <w:pPr>
+        <w:pStyle w:val="Normlnywebov"/>
+        <w:spacing w:before="0" w:beforeAutospacing="0" w:after="0" w:afterAutospacing="0"/>
+        <w:rPr>
+          <w:rFonts w:ascii="Trebuchet MS" w:hAnsi="Trebuchet MS"/>
           <w:color w:val="000000"/>
           <w:sz w:val="42"/>
           <w:szCs w:val="42"/>
@@ -474,21 +493,23 @@
           <w:szCs w:val="42"/>
         </w:rPr>
       </w:pPr>
-      <w:r>
+    </w:p>
+    <w:p>
+      <w:pPr>
+        <w:pStyle w:val="Normlnywebov"/>
+        <w:spacing w:before="0" w:beforeAutospacing="0" w:after="0" w:afterAutospacing="0"/>
         <w:rPr>
           <w:rFonts w:ascii="Trebuchet MS" w:hAnsi="Trebuchet MS"/>
           <w:color w:val="000000"/>
           <w:sz w:val="42"/>
           <w:szCs w:val="42"/>
         </w:rPr>
-        <w:t>TDD</w:t>
-      </w:r>
+      </w:pPr>
     </w:p>
     <w:p>
       <w:pPr>
         <w:pStyle w:val="Normlnywebov"/>
         <w:spacing w:before="0" w:beforeAutospacing="0" w:after="0" w:afterAutospacing="0"/>
-        <w:jc w:val="center"/>
         <w:rPr>
           <w:rFonts w:ascii="Trebuchet MS" w:hAnsi="Trebuchet MS"/>
           <w:color w:val="000000"/>
@@ -501,44 +522,138 @@
       <w:pPr>
         <w:pStyle w:val="Normlnywebov"/>
         <w:spacing w:before="0" w:beforeAutospacing="0" w:after="0" w:afterAutospacing="0"/>
-        <w:jc w:val="center"/>
+        <w:ind w:left="708"/>
+        <w:jc w:val="right"/>
         <w:rPr>
           <w:rFonts w:ascii="Trebuchet MS" w:hAnsi="Trebuchet MS"/>
           <w:color w:val="000000"/>
-          <w:sz w:val="42"/>
-          <w:szCs w:val="42"/>
-        </w:rPr>
-      </w:pPr>
+          <w:sz w:val="36"/>
+          <w:szCs w:val="42"/>
+        </w:rPr>
+      </w:pPr>
+      <w:r>
+        <w:rPr>
+          <w:rFonts w:ascii="Trebuchet MS" w:hAnsi="Trebuchet MS"/>
+          <w:color w:val="000000"/>
+          <w:sz w:val="36"/>
+          <w:szCs w:val="42"/>
+        </w:rPr>
+        <w:t xml:space="preserve"> </w:t>
+      </w:r>
+      <w:r>
+        <w:rPr>
+          <w:rFonts w:ascii="Trebuchet MS" w:hAnsi="Trebuchet MS"/>
+          <w:color w:val="000000"/>
+          <w:sz w:val="36"/>
+          <w:szCs w:val="42"/>
+        </w:rPr>
+        <w:tab/>
+      </w:r>
+      <w:r>
+        <w:rPr>
+          <w:rFonts w:ascii="Trebuchet MS" w:hAnsi="Trebuchet MS"/>
+          <w:color w:val="000000"/>
+          <w:sz w:val="36"/>
+          <w:szCs w:val="42"/>
+        </w:rPr>
+        <w:t xml:space="preserve">Nikolas </w:t>
+      </w:r>
+      <w:proofErr w:type="spellStart"/>
+      <w:r>
+        <w:rPr>
+          <w:rFonts w:ascii="Trebuchet MS" w:hAnsi="Trebuchet MS"/>
+          <w:color w:val="000000"/>
+          <w:sz w:val="36"/>
+          <w:szCs w:val="42"/>
+        </w:rPr>
+        <w:t>Gyepeš</w:t>
+      </w:r>
+      <w:proofErr w:type="spellEnd"/>
     </w:p>
     <w:p>
       <w:pPr>
         <w:pStyle w:val="Normlnywebov"/>
         <w:spacing w:before="0" w:beforeAutospacing="0" w:after="0" w:afterAutospacing="0"/>
-        <w:jc w:val="center"/>
+        <w:ind w:left="708"/>
+        <w:jc w:val="right"/>
         <w:rPr>
           <w:rFonts w:ascii="Trebuchet MS" w:hAnsi="Trebuchet MS"/>
           <w:color w:val="000000"/>
-          <w:sz w:val="42"/>
-          <w:szCs w:val="42"/>
-        </w:rPr>
-      </w:pPr>
+          <w:sz w:val="36"/>
+          <w:szCs w:val="42"/>
+        </w:rPr>
+      </w:pPr>
+      <w:r>
+        <w:rPr>
+          <w:rFonts w:ascii="Trebuchet MS" w:hAnsi="Trebuchet MS"/>
+          <w:color w:val="000000"/>
+          <w:sz w:val="36"/>
+          <w:szCs w:val="42"/>
+        </w:rPr>
+        <w:t xml:space="preserve">David </w:t>
+      </w:r>
+      <w:proofErr w:type="spellStart"/>
+      <w:r>
+        <w:rPr>
+          <w:rFonts w:ascii="Trebuchet MS" w:hAnsi="Trebuchet MS"/>
+          <w:color w:val="000000"/>
+          <w:sz w:val="36"/>
+          <w:szCs w:val="42"/>
+        </w:rPr>
+        <w:t>Švec</w:t>
+      </w:r>
+      <w:proofErr w:type="spellEnd"/>
     </w:p>
     <w:p>
       <w:pPr>
         <w:pStyle w:val="Normlnywebov"/>
         <w:spacing w:before="0" w:beforeAutospacing="0" w:after="0" w:afterAutospacing="0"/>
+        <w:ind w:left="708"/>
+        <w:jc w:val="right"/>
         <w:rPr>
           <w:rFonts w:ascii="Trebuchet MS" w:hAnsi="Trebuchet MS"/>
           <w:color w:val="000000"/>
-          <w:sz w:val="42"/>
-          <w:szCs w:val="42"/>
-        </w:rPr>
-      </w:pPr>
+          <w:sz w:val="36"/>
+          <w:szCs w:val="42"/>
+        </w:rPr>
+      </w:pPr>
+      <w:proofErr w:type="spellStart"/>
+      <w:r>
+        <w:rPr>
+          <w:rFonts w:ascii="Trebuchet MS" w:hAnsi="Trebuchet MS"/>
+          <w:color w:val="000000"/>
+          <w:sz w:val="36"/>
+          <w:szCs w:val="42"/>
+        </w:rPr>
+        <w:t>Timea</w:t>
+      </w:r>
+      <w:proofErr w:type="spellEnd"/>
+      <w:r>
+        <w:rPr>
+          <w:rFonts w:ascii="Trebuchet MS" w:hAnsi="Trebuchet MS"/>
+          <w:color w:val="000000"/>
+          <w:sz w:val="36"/>
+          <w:szCs w:val="42"/>
+        </w:rPr>
+        <w:t xml:space="preserve"> </w:t>
+      </w:r>
+      <w:proofErr w:type="spellStart"/>
+      <w:r>
+        <w:rPr>
+          <w:rFonts w:ascii="Trebuchet MS" w:hAnsi="Trebuchet MS"/>
+          <w:color w:val="000000"/>
+          <w:sz w:val="36"/>
+          <w:szCs w:val="42"/>
+        </w:rPr>
+        <w:t>Danišová</w:t>
+      </w:r>
+      <w:proofErr w:type="spellEnd"/>
     </w:p>
     <w:p>
       <w:pPr>
         <w:pStyle w:val="Normlnywebov"/>
         <w:spacing w:before="0" w:beforeAutospacing="0" w:after="0" w:afterAutospacing="0"/>
+        <w:ind w:left="708"/>
         <w:jc w:val="right"/>
         <w:rPr>
           <w:rFonts w:ascii="Trebuchet MS" w:hAnsi="Trebuchet MS"/>
@@ -554,145 +669,37 @@
           <w:sz w:val="36"/>
           <w:szCs w:val="42"/>
         </w:rPr>
-        <w:t xml:space="preserve">Nikolas </w:t>
-      </w:r>
-      <w:proofErr w:type="spellStart"/>
-      <w:r>
+        <w:t>Ľubomír Lehota</w:t>
+      </w:r>
+    </w:p>
+    <w:p>
+      <w:pPr>
+        <w:pStyle w:val="Normlnywebov"/>
+        <w:spacing w:before="0" w:beforeAutospacing="0" w:after="0" w:afterAutospacing="0"/>
+        <w:ind w:left="708"/>
+        <w:jc w:val="right"/>
         <w:rPr>
           <w:rFonts w:ascii="Trebuchet MS" w:hAnsi="Trebuchet MS"/>
           <w:color w:val="000000"/>
           <w:sz w:val="36"/>
           <w:szCs w:val="42"/>
         </w:rPr>
-        <w:t>Gyepeš</w:t>
-      </w:r>
-      <w:proofErr w:type="spellEnd"/>
+      </w:pPr>
+      <w:r>
+        <w:rPr>
+          <w:rFonts w:ascii="Trebuchet MS" w:hAnsi="Trebuchet MS"/>
+          <w:color w:val="000000"/>
+          <w:sz w:val="36"/>
+          <w:szCs w:val="42"/>
+        </w:rPr>
+        <w:t>2022/2023</w:t>
+      </w:r>
     </w:p>
     <w:p>
       <w:pPr>
         <w:pStyle w:val="Normlnywebov"/>
         <w:spacing w:before="0" w:beforeAutospacing="0" w:after="0" w:afterAutospacing="0"/>
-        <w:jc w:val="right"/>
-        <w:rPr>
-          <w:rFonts w:ascii="Trebuchet MS" w:hAnsi="Trebuchet MS"/>
-          <w:color w:val="000000"/>
-          <w:sz w:val="36"/>
-          <w:szCs w:val="42"/>
-        </w:rPr>
-      </w:pPr>
-      <w:r>
-        <w:rPr>
-          <w:rFonts w:ascii="Trebuchet MS" w:hAnsi="Trebuchet MS"/>
-          <w:color w:val="000000"/>
-          <w:sz w:val="36"/>
-          <w:szCs w:val="42"/>
-        </w:rPr>
-        <w:t xml:space="preserve">David </w:t>
-      </w:r>
-      <w:proofErr w:type="spellStart"/>
-      <w:r>
-        <w:rPr>
-          <w:rFonts w:ascii="Trebuchet MS" w:hAnsi="Trebuchet MS"/>
-          <w:color w:val="000000"/>
-          <w:sz w:val="36"/>
-          <w:szCs w:val="42"/>
-        </w:rPr>
-        <w:t>Švec</w:t>
-      </w:r>
-      <w:proofErr w:type="spellEnd"/>
-    </w:p>
-    <w:p>
-      <w:pPr>
-        <w:pStyle w:val="Normlnywebov"/>
-        <w:spacing w:before="0" w:beforeAutospacing="0" w:after="0" w:afterAutospacing="0"/>
-        <w:jc w:val="right"/>
-        <w:rPr>
-          <w:rFonts w:ascii="Trebuchet MS" w:hAnsi="Trebuchet MS"/>
-          <w:color w:val="000000"/>
-          <w:sz w:val="36"/>
-          <w:szCs w:val="42"/>
-        </w:rPr>
-      </w:pPr>
-      <w:proofErr w:type="spellStart"/>
-      <w:r>
-        <w:rPr>
-          <w:rFonts w:ascii="Trebuchet MS" w:hAnsi="Trebuchet MS"/>
-          <w:color w:val="000000"/>
-          <w:sz w:val="36"/>
-          <w:szCs w:val="42"/>
-        </w:rPr>
-        <w:t>Timea</w:t>
-      </w:r>
-      <w:proofErr w:type="spellEnd"/>
-      <w:r>
-        <w:rPr>
-          <w:rFonts w:ascii="Trebuchet MS" w:hAnsi="Trebuchet MS"/>
-          <w:color w:val="000000"/>
-          <w:sz w:val="36"/>
-          <w:szCs w:val="42"/>
-        </w:rPr>
-        <w:t xml:space="preserve"> </w:t>
-      </w:r>
-      <w:proofErr w:type="spellStart"/>
-      <w:r>
-        <w:rPr>
-          <w:rFonts w:ascii="Trebuchet MS" w:hAnsi="Trebuchet MS"/>
-          <w:color w:val="000000"/>
-          <w:sz w:val="36"/>
-          <w:szCs w:val="42"/>
-        </w:rPr>
-        <w:t>Danišová</w:t>
-      </w:r>
-      <w:proofErr w:type="spellEnd"/>
-    </w:p>
-    <w:p>
-      <w:pPr>
-        <w:pStyle w:val="Normlnywebov"/>
-        <w:spacing w:before="0" w:beforeAutospacing="0" w:after="0" w:afterAutospacing="0"/>
-        <w:jc w:val="right"/>
-        <w:rPr>
-          <w:rFonts w:ascii="Trebuchet MS" w:hAnsi="Trebuchet MS"/>
-          <w:color w:val="000000"/>
-          <w:sz w:val="36"/>
-          <w:szCs w:val="42"/>
-        </w:rPr>
-      </w:pPr>
-      <w:r>
-        <w:rPr>
-          <w:rFonts w:ascii="Trebuchet MS" w:hAnsi="Trebuchet MS"/>
-          <w:color w:val="000000"/>
-          <w:sz w:val="36"/>
-          <w:szCs w:val="42"/>
-        </w:rPr>
-        <w:t>Ľubomír Lehota</w:t>
-      </w:r>
-    </w:p>
-    <w:p>
-      <w:pPr>
-        <w:pStyle w:val="Normlnywebov"/>
-        <w:spacing w:before="0" w:beforeAutospacing="0" w:after="0" w:afterAutospacing="0"/>
-        <w:jc w:val="right"/>
-        <w:rPr>
-          <w:rFonts w:ascii="Trebuchet MS" w:hAnsi="Trebuchet MS"/>
-          <w:color w:val="000000"/>
-          <w:sz w:val="36"/>
-          <w:szCs w:val="42"/>
-        </w:rPr>
-      </w:pPr>
-      <w:r>
-        <w:rPr>
-          <w:rFonts w:ascii="Trebuchet MS" w:hAnsi="Trebuchet MS"/>
-          <w:color w:val="000000"/>
-          <w:sz w:val="36"/>
-          <w:szCs w:val="42"/>
-        </w:rPr>
-        <w:t>2022/2023</w:t>
-      </w:r>
-    </w:p>
-    <w:p>
-      <w:pPr>
-        <w:pStyle w:val="Normlnywebov"/>
-        <w:spacing w:before="0" w:beforeAutospacing="0" w:after="0" w:afterAutospacing="0"/>
+        <w:ind w:left="708"/>
         <w:jc w:val="right"/>
         <w:rPr>
           <w:rFonts w:ascii="Trebuchet MS" w:hAnsi="Trebuchet MS"/>
@@ -1201,13 +1208,254 @@
     <w:p>
       <w:pPr>
         <w:spacing w:before="150"/>
+      </w:pPr>
+      <w:r>
         <w:rPr>
           <w:rFonts w:ascii="Calibri" w:eastAsia="Calibri" w:hAnsi="Calibri" w:cs="Calibri"/>
           <w:b/>
           <w:caps/>
           <w:sz w:val="28"/>
         </w:rPr>
-      </w:pPr>
+        <w:t>Minimálne hardvérové požiadavky</w:t>
+      </w:r>
+    </w:p>
+    <w:p>
+      <w:pPr>
+        <w:spacing w:before="136" w:line="247" w:lineRule="auto"/>
+        <w:ind w:left="101" w:right="214"/>
+        <w:rPr>
+          <w:rFonts w:ascii="Calibri" w:eastAsia="Calibri" w:hAnsi="Calibri" w:cs="Calibri"/>
+          <w:sz w:val="24"/>
+        </w:rPr>
+      </w:pPr>
+      <w:proofErr w:type="spellStart"/>
+      <w:r>
+        <w:rPr>
+          <w:rFonts w:ascii="Calibri" w:eastAsia="Calibri" w:hAnsi="Calibri" w:cs="Calibri"/>
+          <w:i/>
+          <w:sz w:val="24"/>
+        </w:rPr>
+        <w:t>Procesor</w:t>
+      </w:r>
+      <w:proofErr w:type="spellEnd"/>
+      <w:r>
+        <w:rPr>
+          <w:rFonts w:ascii="Calibri" w:eastAsia="Calibri" w:hAnsi="Calibri" w:cs="Calibri"/>
+          <w:i/>
+          <w:sz w:val="24"/>
+        </w:rPr>
+        <w:t xml:space="preserve"> (CPU)</w:t>
+      </w:r>
+      <w:r>
+        <w:rPr>
+          <w:rFonts w:ascii="Calibri" w:eastAsia="Calibri" w:hAnsi="Calibri" w:cs="Calibri"/>
+          <w:sz w:val="24"/>
+        </w:rPr>
+        <w:t>:</w:t>
+      </w:r>
+      <w:r>
+        <w:rPr>
+          <w:rFonts w:ascii="Calibri" w:eastAsia="Calibri" w:hAnsi="Calibri" w:cs="Calibri"/>
+          <w:sz w:val="24"/>
+        </w:rPr>
+        <w:t xml:space="preserve"> Intel Pentium</w:t>
+      </w:r>
+      <w:r>
+        <w:rPr>
+          <w:rFonts w:ascii="Calibri" w:eastAsia="Calibri" w:hAnsi="Calibri" w:cs="Calibri"/>
+          <w:sz w:val="24"/>
+        </w:rPr>
+        <w:t xml:space="preserve"> N6000</w:t>
+      </w:r>
+    </w:p>
+    <w:p>
+      <w:pPr>
+        <w:spacing w:before="136" w:line="247" w:lineRule="auto"/>
+        <w:ind w:left="101" w:right="214"/>
+        <w:rPr>
+          <w:rFonts w:ascii="Calibri" w:eastAsia="Calibri" w:hAnsi="Calibri" w:cs="Calibri"/>
+          <w:sz w:val="24"/>
+        </w:rPr>
+      </w:pPr>
+      <w:proofErr w:type="spellStart"/>
+      <w:r>
+        <w:rPr>
+          <w:rFonts w:ascii="Times New Roman" w:hAnsi="Times New Roman" w:cs="Times New Roman"/>
+          <w:i/>
+          <w:sz w:val="24"/>
+          <w:szCs w:val="24"/>
+        </w:rPr>
+        <w:t>Grafický</w:t>
+      </w:r>
+      <w:proofErr w:type="spellEnd"/>
+      <w:r>
+        <w:rPr>
+          <w:rFonts w:ascii="Times New Roman" w:hAnsi="Times New Roman" w:cs="Times New Roman"/>
+          <w:i/>
+          <w:sz w:val="24"/>
+          <w:szCs w:val="24"/>
+        </w:rPr>
+        <w:t xml:space="preserve"> </w:t>
+      </w:r>
+      <w:proofErr w:type="spellStart"/>
+      <w:r>
+        <w:rPr>
+          <w:rFonts w:ascii="Times New Roman" w:hAnsi="Times New Roman" w:cs="Times New Roman"/>
+          <w:i/>
+          <w:sz w:val="24"/>
+          <w:szCs w:val="24"/>
+        </w:rPr>
+        <w:t>procesor</w:t>
+      </w:r>
+      <w:proofErr w:type="spellEnd"/>
+      <w:r>
+        <w:rPr>
+          <w:rFonts w:ascii="Times New Roman" w:hAnsi="Times New Roman" w:cs="Times New Roman"/>
+          <w:sz w:val="24"/>
+          <w:szCs w:val="24"/>
+        </w:rPr>
+        <w:t xml:space="preserve"> </w:t>
+      </w:r>
+      <w:r>
+        <w:rPr>
+          <w:rFonts w:ascii="Times New Roman" w:hAnsi="Times New Roman" w:cs="Times New Roman"/>
+          <w:i/>
+          <w:sz w:val="24"/>
+          <w:szCs w:val="24"/>
+        </w:rPr>
+        <w:t>(GPU):</w:t>
+      </w:r>
+      <w:r>
+        <w:rPr>
+          <w:rFonts w:ascii="Times New Roman" w:hAnsi="Times New Roman" w:cs="Times New Roman"/>
+          <w:i/>
+          <w:sz w:val="24"/>
+          <w:szCs w:val="24"/>
+        </w:rPr>
+        <w:t xml:space="preserve"> </w:t>
+      </w:r>
+      <w:proofErr w:type="spellStart"/>
+      <w:r>
+        <w:rPr>
+          <w:rFonts w:ascii="Times New Roman" w:hAnsi="Times New Roman" w:cs="Times New Roman"/>
+          <w:i/>
+          <w:sz w:val="24"/>
+          <w:szCs w:val="24"/>
+        </w:rPr>
+        <w:t>Integrovaná</w:t>
+      </w:r>
+      <w:proofErr w:type="spellEnd"/>
+    </w:p>
+    <w:p>
+      <w:pPr>
+        <w:spacing w:before="136" w:line="247" w:lineRule="auto"/>
+        <w:ind w:left="101" w:right="214"/>
+        <w:rPr>
+          <w:rFonts w:ascii="Calibri" w:eastAsia="Calibri" w:hAnsi="Calibri" w:cs="Calibri"/>
+          <w:spacing w:val="-41"/>
+          <w:sz w:val="24"/>
+        </w:rPr>
+      </w:pPr>
+      <w:r>
+        <w:rPr>
+          <w:rFonts w:ascii="Calibri" w:eastAsia="Calibri" w:hAnsi="Calibri" w:cs="Calibri"/>
+          <w:i/>
+          <w:sz w:val="24"/>
+        </w:rPr>
+        <w:t>RAM:</w:t>
+      </w:r>
+      <w:r>
+        <w:rPr>
+          <w:rFonts w:ascii="Calibri" w:eastAsia="Calibri" w:hAnsi="Calibri" w:cs="Calibri"/>
+          <w:spacing w:val="-41"/>
+          <w:sz w:val="24"/>
+        </w:rPr>
+        <w:t xml:space="preserve">  </w:t>
+      </w:r>
+      <w:r>
+        <w:rPr>
+          <w:rFonts w:ascii="Calibri" w:eastAsia="Calibri" w:hAnsi="Calibri" w:cs="Calibri"/>
+          <w:spacing w:val="-41"/>
+          <w:sz w:val="24"/>
+        </w:rPr>
+        <w:tab/>
+      </w:r>
+      <w:r>
+        <w:rPr>
+          <w:rFonts w:ascii="Calibri" w:eastAsia="Calibri" w:hAnsi="Calibri" w:cs="Calibri"/>
+          <w:spacing w:val="-41"/>
+          <w:sz w:val="24"/>
+        </w:rPr>
+        <w:t>4 GB</w:t>
+      </w:r>
+    </w:p>
+    <w:p>
+      <w:pPr>
+        <w:spacing w:before="136" w:line="247" w:lineRule="auto"/>
+        <w:ind w:left="101" w:right="214"/>
+        <w:rPr>
+          <w:rFonts w:ascii="Calibri" w:eastAsia="Calibri" w:hAnsi="Calibri" w:cs="Calibri"/>
+          <w:sz w:val="24"/>
+        </w:rPr>
+      </w:pPr>
+      <w:r>
+        <w:rPr>
+          <w:rFonts w:ascii="Calibri" w:eastAsia="Calibri" w:hAnsi="Calibri" w:cs="Calibri"/>
+          <w:i/>
+          <w:sz w:val="24"/>
+        </w:rPr>
+        <w:t xml:space="preserve">HDD </w:t>
+      </w:r>
+      <w:proofErr w:type="spellStart"/>
+      <w:r>
+        <w:rPr>
+          <w:rFonts w:ascii="Calibri" w:eastAsia="Calibri" w:hAnsi="Calibri" w:cs="Calibri"/>
+          <w:i/>
+          <w:sz w:val="24"/>
+        </w:rPr>
+        <w:t>voľné</w:t>
+      </w:r>
+      <w:proofErr w:type="spellEnd"/>
+      <w:r>
+        <w:rPr>
+          <w:rFonts w:ascii="Calibri" w:eastAsia="Calibri" w:hAnsi="Calibri" w:cs="Calibri"/>
+          <w:i/>
+          <w:sz w:val="24"/>
+        </w:rPr>
+        <w:t xml:space="preserve"> </w:t>
+      </w:r>
+      <w:proofErr w:type="spellStart"/>
+      <w:r>
+        <w:rPr>
+          <w:rFonts w:ascii="Calibri" w:eastAsia="Calibri" w:hAnsi="Calibri" w:cs="Calibri"/>
+          <w:i/>
+          <w:sz w:val="24"/>
+        </w:rPr>
+        <w:t>miesto</w:t>
+      </w:r>
+      <w:proofErr w:type="spellEnd"/>
+      <w:r>
+        <w:rPr>
+          <w:rFonts w:ascii="Calibri" w:eastAsia="Calibri" w:hAnsi="Calibri" w:cs="Calibri"/>
+          <w:i/>
+          <w:sz w:val="24"/>
+        </w:rPr>
+        <w:t>:</w:t>
+      </w:r>
+      <w:r>
+        <w:rPr>
+          <w:rFonts w:ascii="Calibri" w:eastAsia="Calibri" w:hAnsi="Calibri" w:cs="Calibri"/>
+          <w:sz w:val="24"/>
+        </w:rPr>
+        <w:t xml:space="preserve"> </w:t>
+      </w:r>
+      <w:r>
+        <w:rPr>
+          <w:rFonts w:ascii="Calibri" w:eastAsia="Calibri" w:hAnsi="Calibri" w:cs="Calibri"/>
+          <w:sz w:val="24"/>
+        </w:rPr>
+        <w:t>250MB</w:t>
+      </w:r>
     </w:p>
     <w:p>
       <w:pPr>
@@ -1220,257 +1468,8 @@
           <w:caps/>
           <w:sz w:val="28"/>
         </w:rPr>
-        <w:t>Minimálne hardvérové požiadavky</w:t>
-      </w:r>
-    </w:p>
-    <w:p>
-      <w:pPr>
-        <w:spacing w:before="136" w:line="247" w:lineRule="auto"/>
-        <w:ind w:left="101" w:right="214"/>
-        <w:rPr>
-          <w:rFonts w:ascii="Calibri" w:eastAsia="Calibri" w:hAnsi="Calibri" w:cs="Calibri"/>
-          <w:sz w:val="24"/>
-        </w:rPr>
-      </w:pPr>
-      <w:proofErr w:type="spellStart"/>
-      <w:r>
-        <w:rPr>
-          <w:rFonts w:ascii="Calibri" w:eastAsia="Calibri" w:hAnsi="Calibri" w:cs="Calibri"/>
-          <w:i/>
-          <w:sz w:val="24"/>
-        </w:rPr>
-        <w:t>Procesor</w:t>
-      </w:r>
-      <w:proofErr w:type="spellEnd"/>
-      <w:r>
-        <w:rPr>
-          <w:rFonts w:ascii="Calibri" w:eastAsia="Calibri" w:hAnsi="Calibri" w:cs="Calibri"/>
-          <w:i/>
-          <w:sz w:val="24"/>
-        </w:rPr>
-        <w:t xml:space="preserve"> (CPU)</w:t>
-      </w:r>
-      <w:r>
-        <w:rPr>
-          <w:rFonts w:ascii="Calibri" w:eastAsia="Calibri" w:hAnsi="Calibri" w:cs="Calibri"/>
-          <w:sz w:val="24"/>
-        </w:rPr>
-        <w:t>:</w:t>
-      </w:r>
-      <w:r>
-        <w:rPr>
-          <w:rFonts w:ascii="Calibri" w:eastAsia="Calibri" w:hAnsi="Calibri" w:cs="Calibri"/>
-          <w:sz w:val="24"/>
-        </w:rPr>
-        <w:t xml:space="preserve"> Intel Pentium</w:t>
-      </w:r>
-      <w:r>
-        <w:rPr>
-          <w:rFonts w:ascii="Calibri" w:eastAsia="Calibri" w:hAnsi="Calibri" w:cs="Calibri"/>
-          <w:sz w:val="24"/>
-        </w:rPr>
-        <w:t xml:space="preserve"> N6000</w:t>
-      </w:r>
-    </w:p>
-    <w:p>
-      <w:pPr>
-        <w:spacing w:before="136" w:line="247" w:lineRule="auto"/>
-        <w:ind w:left="101" w:right="214"/>
-        <w:rPr>
-          <w:rFonts w:ascii="Calibri" w:eastAsia="Calibri" w:hAnsi="Calibri" w:cs="Calibri"/>
-          <w:sz w:val="24"/>
-        </w:rPr>
-      </w:pPr>
-      <w:proofErr w:type="spellStart"/>
-      <w:r>
-        <w:rPr>
-          <w:rFonts w:ascii="Times New Roman" w:hAnsi="Times New Roman" w:cs="Times New Roman"/>
-          <w:i/>
-          <w:sz w:val="24"/>
-          <w:szCs w:val="24"/>
-        </w:rPr>
-        <w:t>Grafický</w:t>
-      </w:r>
-      <w:proofErr w:type="spellEnd"/>
-      <w:r>
-        <w:rPr>
-          <w:rFonts w:ascii="Times New Roman" w:hAnsi="Times New Roman" w:cs="Times New Roman"/>
-          <w:i/>
-          <w:sz w:val="24"/>
-          <w:szCs w:val="24"/>
-        </w:rPr>
-        <w:t xml:space="preserve"> </w:t>
-      </w:r>
-      <w:proofErr w:type="spellStart"/>
-      <w:r>
-        <w:rPr>
-          <w:rFonts w:ascii="Times New Roman" w:hAnsi="Times New Roman" w:cs="Times New Roman"/>
-          <w:i/>
-          <w:sz w:val="24"/>
-          <w:szCs w:val="24"/>
-        </w:rPr>
-        <w:t>procesor</w:t>
-      </w:r>
-      <w:proofErr w:type="spellEnd"/>
-      <w:r>
-        <w:rPr>
-          <w:rFonts w:ascii="Times New Roman" w:hAnsi="Times New Roman" w:cs="Times New Roman"/>
-          <w:sz w:val="24"/>
-          <w:szCs w:val="24"/>
-        </w:rPr>
-        <w:t xml:space="preserve"> </w:t>
-      </w:r>
-      <w:r>
-        <w:rPr>
-          <w:rFonts w:ascii="Times New Roman" w:hAnsi="Times New Roman" w:cs="Times New Roman"/>
-          <w:i/>
-          <w:sz w:val="24"/>
-          <w:szCs w:val="24"/>
-        </w:rPr>
-        <w:t>(GPU):</w:t>
-      </w:r>
-      <w:r>
-        <w:rPr>
-          <w:rFonts w:ascii="Times New Roman" w:hAnsi="Times New Roman" w:cs="Times New Roman"/>
-          <w:i/>
-          <w:sz w:val="24"/>
-          <w:szCs w:val="24"/>
-        </w:rPr>
-        <w:t xml:space="preserve"> </w:t>
-      </w:r>
-      <w:proofErr w:type="spellStart"/>
-      <w:r>
-        <w:rPr>
-          <w:rFonts w:ascii="Times New Roman" w:hAnsi="Times New Roman" w:cs="Times New Roman"/>
-          <w:i/>
-          <w:sz w:val="24"/>
-          <w:szCs w:val="24"/>
-        </w:rPr>
-        <w:t>Integrovaná</w:t>
-      </w:r>
-      <w:proofErr w:type="spellEnd"/>
-    </w:p>
-    <w:p>
-      <w:pPr>
-        <w:spacing w:before="136" w:line="247" w:lineRule="auto"/>
-        <w:ind w:left="101" w:right="214"/>
-        <w:rPr>
-          <w:rFonts w:ascii="Calibri" w:eastAsia="Calibri" w:hAnsi="Calibri" w:cs="Calibri"/>
-          <w:spacing w:val="-41"/>
-          <w:sz w:val="24"/>
-        </w:rPr>
-      </w:pPr>
-      <w:r>
-        <w:rPr>
-          <w:rFonts w:ascii="Calibri" w:eastAsia="Calibri" w:hAnsi="Calibri" w:cs="Calibri"/>
-          <w:i/>
-          <w:sz w:val="24"/>
-        </w:rPr>
-        <w:t>RAM:</w:t>
-      </w:r>
-      <w:r>
-        <w:rPr>
-          <w:rFonts w:ascii="Calibri" w:eastAsia="Calibri" w:hAnsi="Calibri" w:cs="Calibri"/>
-          <w:spacing w:val="-41"/>
-          <w:sz w:val="24"/>
-        </w:rPr>
-        <w:t xml:space="preserve">  </w:t>
-      </w:r>
-      <w:r>
-        <w:rPr>
-          <w:rFonts w:ascii="Calibri" w:eastAsia="Calibri" w:hAnsi="Calibri" w:cs="Calibri"/>
-          <w:spacing w:val="-41"/>
-          <w:sz w:val="24"/>
-        </w:rPr>
-        <w:tab/>
-      </w:r>
-      <w:r>
-        <w:rPr>
-          <w:rFonts w:ascii="Calibri" w:eastAsia="Calibri" w:hAnsi="Calibri" w:cs="Calibri"/>
-          <w:spacing w:val="-41"/>
-          <w:sz w:val="24"/>
-        </w:rPr>
-        <w:t>4 GB</w:t>
-      </w:r>
-    </w:p>
-    <w:p>
-      <w:pPr>
-        <w:spacing w:before="136" w:line="247" w:lineRule="auto"/>
-        <w:ind w:left="101" w:right="214"/>
-        <w:rPr>
-          <w:rFonts w:ascii="Calibri" w:eastAsia="Calibri" w:hAnsi="Calibri" w:cs="Calibri"/>
-          <w:sz w:val="24"/>
-        </w:rPr>
-      </w:pPr>
-      <w:r>
-        <w:rPr>
-          <w:rFonts w:ascii="Calibri" w:eastAsia="Calibri" w:hAnsi="Calibri" w:cs="Calibri"/>
-          <w:i/>
-          <w:sz w:val="24"/>
-        </w:rPr>
-        <w:t xml:space="preserve">HDD </w:t>
-      </w:r>
-      <w:proofErr w:type="spellStart"/>
-      <w:r>
-        <w:rPr>
-          <w:rFonts w:ascii="Calibri" w:eastAsia="Calibri" w:hAnsi="Calibri" w:cs="Calibri"/>
-          <w:i/>
-          <w:sz w:val="24"/>
-        </w:rPr>
-        <w:t>voľné</w:t>
-      </w:r>
-      <w:proofErr w:type="spellEnd"/>
-      <w:r>
-        <w:rPr>
-          <w:rFonts w:ascii="Calibri" w:eastAsia="Calibri" w:hAnsi="Calibri" w:cs="Calibri"/>
-          <w:i/>
-          <w:sz w:val="24"/>
-        </w:rPr>
-        <w:t xml:space="preserve"> </w:t>
-      </w:r>
-      <w:proofErr w:type="spellStart"/>
-      <w:r>
-        <w:rPr>
-          <w:rFonts w:ascii="Calibri" w:eastAsia="Calibri" w:hAnsi="Calibri" w:cs="Calibri"/>
-          <w:i/>
-          <w:sz w:val="24"/>
-        </w:rPr>
-        <w:t>miesto</w:t>
-      </w:r>
-      <w:proofErr w:type="spellEnd"/>
-      <w:r>
-        <w:rPr>
-          <w:rFonts w:ascii="Calibri" w:eastAsia="Calibri" w:hAnsi="Calibri" w:cs="Calibri"/>
-          <w:i/>
-          <w:sz w:val="24"/>
-        </w:rPr>
-        <w:t>:</w:t>
-      </w:r>
-      <w:r>
-        <w:rPr>
-          <w:rFonts w:ascii="Calibri" w:eastAsia="Calibri" w:hAnsi="Calibri" w:cs="Calibri"/>
-          <w:sz w:val="24"/>
-        </w:rPr>
-        <w:t xml:space="preserve"> </w:t>
-      </w:r>
-      <w:r>
-        <w:rPr>
-          <w:rFonts w:ascii="Calibri" w:eastAsia="Calibri" w:hAnsi="Calibri" w:cs="Calibri"/>
-          <w:sz w:val="24"/>
-        </w:rPr>
-        <w:t>250MB</w:t>
-      </w:r>
-    </w:p>
-    <w:p>
-      <w:pPr>
-        <w:spacing w:before="136" w:line="247" w:lineRule="auto"/>
-        <w:ind w:left="101" w:right="214"/>
-      </w:pPr>
-    </w:p>
-    <w:p>
-      <w:pPr>
-        <w:spacing w:before="150"/>
-      </w:pPr>
+        <w:t>Technológie a</w:t>
+      </w:r>
       <w:r>
         <w:rPr>
           <w:rFonts w:ascii="Calibri" w:eastAsia="Calibri" w:hAnsi="Calibri" w:cs="Calibri"/>
@@ -1478,7 +1477,7 @@
           <w:caps/>
           <w:sz w:val="28"/>
         </w:rPr>
-        <w:t>Technológie a</w:t>
+        <w:t> </w:t>
       </w:r>
       <w:r>
         <w:rPr>
@@ -1487,7 +1486,7 @@
           <w:caps/>
           <w:sz w:val="28"/>
         </w:rPr>
-        <w:t> </w:t>
+        <w:t>nástroje</w:t>
       </w:r>
       <w:r>
         <w:rPr>
@@ -1496,15 +1495,6 @@
           <w:caps/>
           <w:sz w:val="28"/>
         </w:rPr>
-        <w:t>nástroje</w:t>
-      </w:r>
-      <w:r>
-        <w:rPr>
-          <w:rFonts w:ascii="Calibri" w:eastAsia="Calibri" w:hAnsi="Calibri" w:cs="Calibri"/>
-          <w:b/>
-          <w:caps/>
-          <w:sz w:val="28"/>
-        </w:rPr>
         <w:t xml:space="preserve"> použité pri vývoji hry</w:t>
       </w:r>
     </w:p>
@@ -1785,6 +1775,16 @@
         </w:rPr>
         <w:t xml:space="preserve"> Audacity</w:t>
       </w:r>
+    </w:p>
+    <w:p>
+      <w:pPr>
+        <w:spacing w:before="211" w:after="0" w:line="240" w:lineRule="auto"/>
+        <w:rPr>
+          <w:rFonts w:ascii="Calibri" w:eastAsia="Calibri" w:hAnsi="Calibri" w:cs="Calibri"/>
+          <w:i/>
+          <w:sz w:val="24"/>
+        </w:rPr>
+      </w:pPr>
     </w:p>
     <w:p>
       <w:pPr>
@@ -1799,20 +1799,6 @@
           <w:sz w:val="24"/>
         </w:rPr>
       </w:pPr>
-    </w:p>
-    <w:p>
-      <w:pPr>
-        <w:numPr>
-          <w:ilvl w:val="1"/>
-          <w:numId w:val="2"/>
-        </w:numPr>
-        <w:spacing w:before="136" w:after="0" w:line="247" w:lineRule="auto"/>
-        <w:ind w:right="4"/>
-        <w:rPr>
-          <w:rFonts w:ascii="Calibri" w:eastAsia="Calibri" w:hAnsi="Calibri" w:cs="Calibri"/>
-          <w:sz w:val="24"/>
-        </w:rPr>
-      </w:pPr>
       <w:r>
         <w:rPr>
           <w:rFonts w:ascii="Calibri" w:eastAsia="Calibri" w:hAnsi="Calibri" w:cs="Calibri"/>
@@ -2100,7 +2086,6 @@
           <w:i/>
           <w:sz w:val="24"/>
         </w:rPr>
-        <w:lastRenderedPageBreak/>
         <w:t>Lokaliz</w:t>
       </w:r>
       <w:r>
@@ -2173,34 +2158,6 @@
         <w:tab/>
       </w:r>
     </w:p>
-    <w:p>
-      <w:pPr>
-        <w:spacing w:before="211" w:after="0" w:line="240" w:lineRule="auto"/>
-        <w:rPr>
-          <w:rFonts w:ascii="Calibri" w:eastAsia="Calibri" w:hAnsi="Calibri" w:cs="Calibri"/>
-          <w:sz w:val="24"/>
-        </w:rPr>
-      </w:pPr>
-      <w:proofErr w:type="spellStart"/>
-      <w:r>
-        <w:rPr>
-          <w:rFonts w:ascii="Calibri" w:eastAsia="Calibri" w:hAnsi="Calibri" w:cs="Calibri"/>
-          <w:i/>
-          <w:sz w:val="24"/>
-        </w:rPr>
-        <w:t>Iné</w:t>
-      </w:r>
-      <w:proofErr w:type="spellEnd"/>
-      <w:r>
-        <w:rPr>
-          <w:rFonts w:ascii="Calibri" w:eastAsia="Calibri" w:hAnsi="Calibri" w:cs="Calibri"/>
-          <w:i/>
-          <w:sz w:val="24"/>
-        </w:rPr>
-        <w:t>:</w:t>
-      </w:r>
-    </w:p>
-    <w:p/>
     <w:sectPr>
       <w:pgSz w:w="12240" w:h="15840"/>
       <w:pgMar w:top="1440" w:right="1440" w:bottom="1440" w:left="1440" w:header="720" w:footer="720" w:gutter="0"/>

</xml_diff>